<commit_message>
A lot of implementation
I did a lot of the functions. They are not thouroughly tested or
commented, and I was having some linker issues. Definitely a buggy
commit. lo siento.
</commit_message>
<xml_diff>
--- a/documentation.docx
+++ b/documentation.docx
@@ -9,8 +9,6 @@
           <w:left w:val="single" w:sz="24" w:space="3" w:color="4F81BD" w:themeColor="accent1"/>
         </w:pBdr>
       </w:pPr>
-      <w:bookmarkStart w:id="0" w:name="_GoBack"/>
-      <w:bookmarkEnd w:id="0"/>
       <w:r>
         <w:t>Class Record</w:t>
       </w:r>
@@ -169,21 +167,7 @@
               <w:rPr>
                 <w:b w:val="0"/>
               </w:rPr>
-              <w:t>(</w:t>
-            </w:r>
-            <w:proofErr w:type="spellStart"/>
-            <w:r>
-              <w:rPr>
-                <w:b w:val="0"/>
-              </w:rPr>
-              <w:t>int</w:t>
-            </w:r>
-            <w:proofErr w:type="spellEnd"/>
-            <w:r>
-              <w:rPr>
-                <w:b w:val="0"/>
-              </w:rPr>
-              <w:t>)</w:t>
+              <w:t>(int)</w:t>
             </w:r>
           </w:p>
         </w:tc>
@@ -249,33 +233,17 @@
               </w:rPr>
               <w:t xml:space="preserve">string </w:t>
             </w:r>
-            <w:proofErr w:type="spellStart"/>
             <w:r>
               <w:rPr>
                 <w:b w:val="0"/>
               </w:rPr>
               <w:t>accessRecord</w:t>
             </w:r>
-            <w:proofErr w:type="spellEnd"/>
-            <w:r>
-              <w:rPr>
-                <w:b w:val="0"/>
-              </w:rPr>
-              <w:t>(</w:t>
-            </w:r>
-            <w:proofErr w:type="spellStart"/>
-            <w:r>
-              <w:rPr>
-                <w:b w:val="0"/>
-              </w:rPr>
-              <w:t>int</w:t>
-            </w:r>
-            <w:proofErr w:type="spellEnd"/>
-            <w:r>
-              <w:rPr>
-                <w:b w:val="0"/>
-              </w:rPr>
-              <w:t>);</w:t>
+            <w:r>
+              <w:rPr>
+                <w:b w:val="0"/>
+              </w:rPr>
+              <w:t>(int);</w:t>
             </w:r>
           </w:p>
         </w:tc>
@@ -335,47 +303,17 @@
                 <w:b w:val="0"/>
               </w:rPr>
             </w:pPr>
-            <w:proofErr w:type="spellStart"/>
-            <w:r>
-              <w:rPr>
-                <w:b w:val="0"/>
-              </w:rPr>
-              <w:t>int</w:t>
-            </w:r>
-            <w:proofErr w:type="spellEnd"/>
-            <w:r>
-              <w:rPr>
-                <w:b w:val="0"/>
-              </w:rPr>
-              <w:t xml:space="preserve"> </w:t>
-            </w:r>
-            <w:proofErr w:type="spellStart"/>
-            <w:r>
-              <w:rPr>
-                <w:b w:val="0"/>
-              </w:rPr>
-              <w:t>modifyRecord</w:t>
-            </w:r>
-            <w:proofErr w:type="spellEnd"/>
-            <w:r>
-              <w:rPr>
-                <w:b w:val="0"/>
-              </w:rPr>
-              <w:t>(</w:t>
-            </w:r>
-            <w:proofErr w:type="spellStart"/>
-            <w:r>
-              <w:rPr>
-                <w:b w:val="0"/>
-              </w:rPr>
-              <w:t>int</w:t>
-            </w:r>
-            <w:proofErr w:type="spellEnd"/>
-            <w:r>
-              <w:rPr>
-                <w:b w:val="0"/>
-              </w:rPr>
-              <w:t>, string)</w:t>
+            <w:r>
+              <w:rPr>
+                <w:b w:val="0"/>
+              </w:rPr>
+              <w:t xml:space="preserve">int </w:t>
+            </w:r>
+            <w:r>
+              <w:rPr>
+                <w:b w:val="0"/>
+              </w:rPr>
+              <w:t>modifyRecord(int, string)</w:t>
             </w:r>
           </w:p>
         </w:tc>
@@ -422,21 +360,16 @@
     </w:tbl>
     <w:p>
       <w:r>
-        <w:t xml:space="preserve">* </w:t>
-      </w:r>
-      <w:proofErr w:type="gramStart"/>
-      <w:r>
-        <w:t>part</w:t>
-      </w:r>
-      <w:proofErr w:type="gramEnd"/>
-      <w:r>
-        <w:t xml:space="preserve"> refers to a specific string in a vector of strings controlled within private operations of the record class</w:t>
+        <w:t>* part refers to a specific string in a vector of strings controlled within private operations of the record class</w:t>
       </w:r>
     </w:p>
     <w:p>
       <w:pPr>
         <w:pStyle w:val="Heading1"/>
       </w:pPr>
+      <w:r>
+        <w:t>C</w:t>
+      </w:r>
       <w:r>
         <w:t>lass Attribute</w:t>
       </w:r>
@@ -528,21 +461,7 @@
               <w:rPr>
                 <w:b w:val="0"/>
               </w:rPr>
-              <w:t xml:space="preserve">string </w:t>
-            </w:r>
-            <w:proofErr w:type="spellStart"/>
-            <w:r>
-              <w:rPr>
-                <w:b w:val="0"/>
-              </w:rPr>
-              <w:t>attributeName</w:t>
-            </w:r>
-            <w:proofErr w:type="spellEnd"/>
-            <w:r>
-              <w:rPr>
-                <w:b w:val="0"/>
-              </w:rPr>
-              <w:t>;</w:t>
+              <w:t>Attribute(string, string)</w:t>
             </w:r>
           </w:p>
         </w:tc>
@@ -555,7 +474,7 @@
               <w:cnfStyle w:val="000000100000" w:firstRow="0" w:lastRow="0" w:firstColumn="0" w:lastColumn="0" w:oddVBand="0" w:evenVBand="0" w:oddHBand="1" w:evenHBand="0" w:firstRowFirstColumn="0" w:firstRowLastColumn="0" w:lastRowFirstColumn="0" w:lastRowLastColumn="0"/>
             </w:pPr>
             <w:r>
-              <w:t>Na</w:t>
+              <w:t>Attribute name, type</w:t>
             </w:r>
           </w:p>
         </w:tc>
@@ -567,9 +486,6 @@
             <w:pPr>
               <w:cnfStyle w:val="000000100000" w:firstRow="0" w:lastRow="0" w:firstColumn="0" w:lastColumn="0" w:oddVBand="0" w:evenVBand="0" w:oddHBand="1" w:evenHBand="0" w:firstRowFirstColumn="0" w:firstRowLastColumn="0" w:lastRowFirstColumn="0" w:lastRowLastColumn="0"/>
             </w:pPr>
-            <w:r>
-              <w:t>Na</w:t>
-            </w:r>
           </w:p>
         </w:tc>
         <w:tc>
@@ -581,8 +497,10 @@
               <w:cnfStyle w:val="000000100000" w:firstRow="0" w:lastRow="0" w:firstColumn="0" w:lastColumn="0" w:oddVBand="0" w:evenVBand="0" w:oddHBand="1" w:evenHBand="0" w:firstRowFirstColumn="0" w:firstRowLastColumn="0" w:lastRowFirstColumn="0" w:lastRowLastColumn="0"/>
             </w:pPr>
             <w:r>
-              <w:t>The public variable that contains the name of an attribute</w:t>
-            </w:r>
+              <w:t>ADDED LATE</w:t>
+            </w:r>
+            <w:bookmarkStart w:id="0" w:name="_GoBack"/>
+            <w:bookmarkEnd w:id="0"/>
           </w:p>
         </w:tc>
       </w:tr>
@@ -598,6 +516,70 @@
           <w:p>
             <w:pPr>
               <w:pStyle w:val="code2"/>
+              <w:rPr>
+                <w:b w:val="0"/>
+              </w:rPr>
+            </w:pPr>
+            <w:r>
+              <w:rPr>
+                <w:b w:val="0"/>
+              </w:rPr>
+              <w:t>string attributeName;</w:t>
+            </w:r>
+          </w:p>
+        </w:tc>
+        <w:tc>
+          <w:tcPr>
+            <w:tcW w:w="1620" w:type="dxa"/>
+          </w:tcPr>
+          <w:p>
+            <w:pPr>
+              <w:cnfStyle w:val="000000010000" w:firstRow="0" w:lastRow="0" w:firstColumn="0" w:lastColumn="0" w:oddVBand="0" w:evenVBand="0" w:oddHBand="0" w:evenHBand="1" w:firstRowFirstColumn="0" w:firstRowLastColumn="0" w:lastRowFirstColumn="0" w:lastRowLastColumn="0"/>
+            </w:pPr>
+            <w:r>
+              <w:t>Na</w:t>
+            </w:r>
+          </w:p>
+        </w:tc>
+        <w:tc>
+          <w:tcPr>
+            <w:tcW w:w="2428" w:type="dxa"/>
+          </w:tcPr>
+          <w:p>
+            <w:pPr>
+              <w:cnfStyle w:val="000000010000" w:firstRow="0" w:lastRow="0" w:firstColumn="0" w:lastColumn="0" w:oddVBand="0" w:evenVBand="0" w:oddHBand="0" w:evenHBand="1" w:firstRowFirstColumn="0" w:firstRowLastColumn="0" w:lastRowFirstColumn="0" w:lastRowLastColumn="0"/>
+            </w:pPr>
+            <w:r>
+              <w:t>Na</w:t>
+            </w:r>
+          </w:p>
+        </w:tc>
+        <w:tc>
+          <w:tcPr>
+            <w:tcW w:w="2252" w:type="dxa"/>
+          </w:tcPr>
+          <w:p>
+            <w:pPr>
+              <w:cnfStyle w:val="000000010000" w:firstRow="0" w:lastRow="0" w:firstColumn="0" w:lastColumn="0" w:oddVBand="0" w:evenVBand="0" w:oddHBand="0" w:evenHBand="1" w:firstRowFirstColumn="0" w:firstRowLastColumn="0" w:lastRowFirstColumn="0" w:lastRowLastColumn="0"/>
+            </w:pPr>
+            <w:r>
+              <w:t>The public variable that contains the name of an attribute</w:t>
+            </w:r>
+          </w:p>
+        </w:tc>
+      </w:tr>
+      <w:tr>
+        <w:trPr>
+          <w:cnfStyle w:val="000000100000" w:firstRow="0" w:lastRow="0" w:firstColumn="0" w:lastColumn="0" w:oddVBand="0" w:evenVBand="0" w:oddHBand="1" w:evenHBand="0" w:firstRowFirstColumn="0" w:firstRowLastColumn="0" w:lastRowFirstColumn="0" w:lastRowLastColumn="0"/>
+        </w:trPr>
+        <w:tc>
+          <w:tcPr>
+            <w:cnfStyle w:val="001000000000" w:firstRow="0" w:lastRow="0" w:firstColumn="1" w:lastColumn="0" w:oddVBand="0" w:evenVBand="0" w:oddHBand="0" w:evenHBand="0" w:firstRowFirstColumn="0" w:firstRowLastColumn="0" w:lastRowFirstColumn="0" w:lastRowLastColumn="0"/>
+            <w:tcW w:w="3258" w:type="dxa"/>
+          </w:tcPr>
+          <w:p>
+            <w:pPr>
+              <w:pStyle w:val="code2"/>
               <w:tabs>
                 <w:tab w:val="left" w:pos="1060"/>
               </w:tabs>
@@ -609,21 +591,7 @@
               <w:rPr>
                 <w:b w:val="0"/>
               </w:rPr>
-              <w:t xml:space="preserve">string </w:t>
-            </w:r>
-            <w:proofErr w:type="spellStart"/>
-            <w:r>
-              <w:rPr>
-                <w:b w:val="0"/>
-              </w:rPr>
-              <w:t>attributeType</w:t>
-            </w:r>
-            <w:proofErr w:type="spellEnd"/>
-            <w:r>
-              <w:rPr>
-                <w:b w:val="0"/>
-              </w:rPr>
-              <w:t>;</w:t>
+              <w:t>string attributeType;</w:t>
             </w:r>
           </w:p>
         </w:tc>
@@ -633,7 +601,7 @@
           </w:tcPr>
           <w:p>
             <w:pPr>
-              <w:cnfStyle w:val="000000010000" w:firstRow="0" w:lastRow="0" w:firstColumn="0" w:lastColumn="0" w:oddVBand="0" w:evenVBand="0" w:oddHBand="0" w:evenHBand="1" w:firstRowFirstColumn="0" w:firstRowLastColumn="0" w:lastRowFirstColumn="0" w:lastRowLastColumn="0"/>
+              <w:cnfStyle w:val="000000100000" w:firstRow="0" w:lastRow="0" w:firstColumn="0" w:lastColumn="0" w:oddVBand="0" w:evenVBand="0" w:oddHBand="1" w:evenHBand="0" w:firstRowFirstColumn="0" w:firstRowLastColumn="0" w:lastRowFirstColumn="0" w:lastRowLastColumn="0"/>
             </w:pPr>
             <w:r>
               <w:t>Na</w:t>
@@ -646,7 +614,7 @@
           </w:tcPr>
           <w:p>
             <w:pPr>
-              <w:cnfStyle w:val="000000010000" w:firstRow="0" w:lastRow="0" w:firstColumn="0" w:lastColumn="0" w:oddVBand="0" w:evenVBand="0" w:oddHBand="0" w:evenHBand="1" w:firstRowFirstColumn="0" w:firstRowLastColumn="0" w:lastRowFirstColumn="0" w:lastRowLastColumn="0"/>
+              <w:cnfStyle w:val="000000100000" w:firstRow="0" w:lastRow="0" w:firstColumn="0" w:lastColumn="0" w:oddVBand="0" w:evenVBand="0" w:oddHBand="1" w:evenHBand="0" w:firstRowFirstColumn="0" w:firstRowLastColumn="0" w:lastRowFirstColumn="0" w:lastRowLastColumn="0"/>
             </w:pPr>
             <w:r>
               <w:t>Na</w:t>
@@ -659,7 +627,7 @@
           </w:tcPr>
           <w:p>
             <w:pPr>
-              <w:cnfStyle w:val="000000010000" w:firstRow="0" w:lastRow="0" w:firstColumn="0" w:lastColumn="0" w:oddVBand="0" w:evenVBand="0" w:oddHBand="0" w:evenHBand="1" w:firstRowFirstColumn="0" w:firstRowLastColumn="0" w:lastRowFirstColumn="0" w:lastRowLastColumn="0"/>
+              <w:cnfStyle w:val="000000100000" w:firstRow="0" w:lastRow="0" w:firstColumn="0" w:lastColumn="0" w:oddVBand="0" w:evenVBand="0" w:oddHBand="1" w:evenHBand="0" w:firstRowFirstColumn="0" w:firstRowLastColumn="0" w:lastRowFirstColumn="0" w:lastRowLastColumn="0"/>
             </w:pPr>
             <w:r>
               <w:t>The public variable that contains the type of an attribute</w:t>
@@ -826,33 +794,11 @@
                 <w:b w:val="0"/>
               </w:rPr>
             </w:pPr>
-            <w:proofErr w:type="spellStart"/>
-            <w:r>
-              <w:rPr>
-                <w:b w:val="0"/>
-              </w:rPr>
-              <w:t>int</w:t>
-            </w:r>
-            <w:proofErr w:type="spellEnd"/>
-            <w:r>
-              <w:rPr>
-                <w:b w:val="0"/>
-              </w:rPr>
-              <w:t xml:space="preserve"> </w:t>
-            </w:r>
-            <w:proofErr w:type="spellStart"/>
-            <w:r>
-              <w:rPr>
-                <w:b w:val="0"/>
-              </w:rPr>
-              <w:t>addTable</w:t>
-            </w:r>
-            <w:proofErr w:type="spellEnd"/>
-            <w:r>
-              <w:rPr>
-                <w:b w:val="0"/>
-              </w:rPr>
-              <w:t xml:space="preserve"> (Table, string);</w:t>
+            <w:r>
+              <w:rPr>
+                <w:b w:val="0"/>
+              </w:rPr>
+              <w:t>int addTable (Table, string);</w:t>
             </w:r>
           </w:p>
         </w:tc>
@@ -915,33 +861,11 @@
                 <w:b w:val="0"/>
               </w:rPr>
             </w:pPr>
-            <w:proofErr w:type="spellStart"/>
-            <w:r>
-              <w:rPr>
-                <w:b w:val="0"/>
-              </w:rPr>
-              <w:t>int</w:t>
-            </w:r>
-            <w:proofErr w:type="spellEnd"/>
-            <w:r>
-              <w:rPr>
-                <w:b w:val="0"/>
-              </w:rPr>
-              <w:t xml:space="preserve"> </w:t>
-            </w:r>
-            <w:proofErr w:type="spellStart"/>
-            <w:r>
-              <w:rPr>
-                <w:b w:val="0"/>
-              </w:rPr>
-              <w:t>dropTable</w:t>
-            </w:r>
-            <w:proofErr w:type="spellEnd"/>
-            <w:r>
-              <w:rPr>
-                <w:b w:val="0"/>
-              </w:rPr>
-              <w:t xml:space="preserve"> (string);</w:t>
+            <w:r>
+              <w:rPr>
+                <w:b w:val="0"/>
+              </w:rPr>
+              <w:t>int dropTable (string);</w:t>
             </w:r>
           </w:p>
         </w:tc>
@@ -1008,21 +932,7 @@
               <w:rPr>
                 <w:b w:val="0"/>
               </w:rPr>
-              <w:t xml:space="preserve">vector&lt;string&gt; </w:t>
-            </w:r>
-            <w:proofErr w:type="spellStart"/>
-            <w:r>
-              <w:rPr>
-                <w:b w:val="0"/>
-              </w:rPr>
-              <w:t>listTables</w:t>
-            </w:r>
-            <w:proofErr w:type="spellEnd"/>
-            <w:r>
-              <w:rPr>
-                <w:b w:val="0"/>
-              </w:rPr>
-              <w:t xml:space="preserve"> ();</w:t>
+              <w:t>vector&lt;string&gt; listTables ();</w:t>
             </w:r>
           </w:p>
         </w:tc>
@@ -1086,21 +996,7 @@
               <w:rPr>
                 <w:b w:val="0"/>
               </w:rPr>
-              <w:t xml:space="preserve">vector&lt;Table&gt; </w:t>
-            </w:r>
-            <w:proofErr w:type="spellStart"/>
-            <w:r>
-              <w:rPr>
-                <w:b w:val="0"/>
-              </w:rPr>
-              <w:t>getTables</w:t>
-            </w:r>
-            <w:proofErr w:type="spellEnd"/>
-            <w:r>
-              <w:rPr>
-                <w:b w:val="0"/>
-              </w:rPr>
-              <w:t xml:space="preserve"> ();</w:t>
+              <w:t>vector&lt;Table&gt; getTables ();</w:t>
             </w:r>
           </w:p>
         </w:tc>
@@ -1164,21 +1060,7 @@
               <w:rPr>
                 <w:b w:val="0"/>
               </w:rPr>
-              <w:t xml:space="preserve">Table </w:t>
-            </w:r>
-            <w:proofErr w:type="spellStart"/>
-            <w:r>
-              <w:rPr>
-                <w:b w:val="0"/>
-              </w:rPr>
-              <w:t>queryTable</w:t>
-            </w:r>
-            <w:proofErr w:type="spellEnd"/>
-            <w:r>
-              <w:rPr>
-                <w:b w:val="0"/>
-              </w:rPr>
-              <w:t xml:space="preserve"> (vector&lt;string&gt;, string, string);</w:t>
+              <w:t>Table queryTable (vector&lt;string&gt;, string, string);</w:t>
             </w:r>
           </w:p>
         </w:tc>
@@ -1191,15 +1073,7 @@
               <w:cnfStyle w:val="000000010000" w:firstRow="0" w:lastRow="0" w:firstColumn="0" w:lastColumn="0" w:oddVBand="0" w:evenVBand="0" w:oddHBand="0" w:evenHBand="1" w:firstRowFirstColumn="0" w:firstRowLastColumn="0" w:lastRowFirstColumn="0" w:lastRowLastColumn="0"/>
             </w:pPr>
             <w:r>
-              <w:t xml:space="preserve">A vector of attributes that specify </w:t>
-            </w:r>
-            <w:proofErr w:type="spellStart"/>
-            <w:r>
-              <w:t>seect</w:t>
-            </w:r>
-            <w:proofErr w:type="spellEnd"/>
-            <w:r>
-              <w:t>, a string that specifies from, and a string that specifies where</w:t>
+              <w:t>A vector of attributes that specify seect, a string that specifies from, and a string that specifies where</w:t>
             </w:r>
           </w:p>
         </w:tc>
@@ -1249,40 +1123,18 @@
                 <w:b w:val="0"/>
               </w:rPr>
             </w:pPr>
-            <w:proofErr w:type="spellStart"/>
-            <w:r>
-              <w:rPr>
-                <w:b w:val="0"/>
-              </w:rPr>
+            <w:r>
+              <w:rPr>
+                <w:b w:val="0"/>
+              </w:rPr>
+              <w:lastRenderedPageBreak/>
               <w:t>int</w:t>
             </w:r>
-            <w:proofErr w:type="spellEnd"/>
-            <w:r>
-              <w:rPr>
-                <w:b w:val="0"/>
-              </w:rPr>
-              <w:t xml:space="preserve"> </w:t>
-            </w:r>
-            <w:proofErr w:type="spellStart"/>
-            <w:r>
-              <w:rPr>
-                <w:b w:val="0"/>
-              </w:rPr>
-              <w:t>deleteTable</w:t>
-            </w:r>
-            <w:proofErr w:type="spellEnd"/>
-            <w:r>
-              <w:rPr>
-                <w:b w:val="0"/>
-              </w:rPr>
-              <w:t xml:space="preserve"> (vector&lt;string&gt;, string, </w:t>
-            </w:r>
-            <w:r>
-              <w:rPr>
-                <w:b w:val="0"/>
-              </w:rPr>
-              <w:lastRenderedPageBreak/>
-              <w:t>string);</w:t>
+            <w:r>
+              <w:rPr>
+                <w:b w:val="0"/>
+              </w:rPr>
+              <w:t xml:space="preserve"> deleteTable (vector&lt;string&gt;, string, string);</w:t>
             </w:r>
           </w:p>
         </w:tc>
@@ -1295,12 +1147,7 @@
               <w:cnfStyle w:val="000000100000" w:firstRow="0" w:lastRow="0" w:firstColumn="0" w:lastColumn="0" w:oddVBand="0" w:evenVBand="0" w:oddHBand="1" w:evenHBand="0" w:firstRowFirstColumn="0" w:firstRowLastColumn="0" w:lastRowFirstColumn="0" w:lastRowLastColumn="0"/>
             </w:pPr>
             <w:r>
-              <w:lastRenderedPageBreak/>
-              <w:t xml:space="preserve">A vector of attributes that </w:t>
-            </w:r>
-            <w:r>
-              <w:lastRenderedPageBreak/>
-              <w:t>specify se</w:t>
+              <w:t>A vector of attributes that specify se</w:t>
             </w:r>
             <w:r>
               <w:t>l</w:t>
@@ -1319,7 +1166,6 @@
               <w:cnfStyle w:val="000000100000" w:firstRow="0" w:lastRow="0" w:firstColumn="0" w:lastColumn="0" w:oddVBand="0" w:evenVBand="0" w:oddHBand="1" w:evenHBand="0" w:firstRowFirstColumn="0" w:firstRowLastColumn="0" w:lastRowFirstColumn="0" w:lastRowLastColumn="0"/>
             </w:pPr>
             <w:r>
-              <w:lastRenderedPageBreak/>
               <w:t>Output will be nonzero if errors occur</w:t>
             </w:r>
           </w:p>
@@ -1344,7 +1190,6 @@
         <w:pStyle w:val="Heading1"/>
       </w:pPr>
       <w:r>
-        <w:lastRenderedPageBreak/>
         <w:t>Class Table</w:t>
       </w:r>
     </w:p>
@@ -1438,21 +1283,7 @@
               <w:rPr>
                 <w:b w:val="0"/>
               </w:rPr>
-              <w:t xml:space="preserve">string </w:t>
-            </w:r>
-            <w:proofErr w:type="spellStart"/>
-            <w:r>
-              <w:rPr>
-                <w:b w:val="0"/>
-              </w:rPr>
-              <w:t>tableName</w:t>
-            </w:r>
-            <w:proofErr w:type="spellEnd"/>
-            <w:r>
-              <w:rPr>
-                <w:b w:val="0"/>
-              </w:rPr>
-              <w:t>;</w:t>
+              <w:t>string tableName;</w:t>
             </w:r>
           </w:p>
         </w:tc>
@@ -1637,33 +1468,11 @@
                 <w:b w:val="0"/>
               </w:rPr>
             </w:pPr>
-            <w:proofErr w:type="spellStart"/>
-            <w:r>
-              <w:rPr>
-                <w:b w:val="0"/>
-              </w:rPr>
-              <w:t>int</w:t>
-            </w:r>
-            <w:proofErr w:type="spellEnd"/>
-            <w:r>
-              <w:rPr>
-                <w:b w:val="0"/>
-              </w:rPr>
-              <w:t xml:space="preserve"> </w:t>
-            </w:r>
-            <w:proofErr w:type="spellStart"/>
-            <w:r>
-              <w:rPr>
-                <w:b w:val="0"/>
-              </w:rPr>
-              <w:t>addAttribute</w:t>
-            </w:r>
-            <w:proofErr w:type="spellEnd"/>
-            <w:r>
-              <w:rPr>
-                <w:b w:val="0"/>
-              </w:rPr>
-              <w:t xml:space="preserve"> (Attribute);</w:t>
+            <w:r>
+              <w:rPr>
+                <w:b w:val="0"/>
+              </w:rPr>
+              <w:t>int addAttribute (Attribute);</w:t>
             </w:r>
           </w:p>
         </w:tc>
@@ -1726,28 +1535,12 @@
                 <w:b w:val="0"/>
               </w:rPr>
             </w:pPr>
-            <w:proofErr w:type="spellStart"/>
-            <w:r>
-              <w:rPr>
-                <w:b w:val="0"/>
-              </w:rPr>
-              <w:t>int</w:t>
-            </w:r>
-            <w:proofErr w:type="spellEnd"/>
-            <w:r>
-              <w:rPr>
-                <w:b w:val="0"/>
-              </w:rPr>
-              <w:t xml:space="preserve"> </w:t>
-            </w:r>
-            <w:proofErr w:type="spellStart"/>
-            <w:r>
-              <w:rPr>
-                <w:b w:val="0"/>
-              </w:rPr>
-              <w:t>delAttribute</w:t>
-            </w:r>
-            <w:proofErr w:type="spellEnd"/>
+            <w:r>
+              <w:rPr>
+                <w:b w:val="0"/>
+              </w:rPr>
+              <w:t>int delAttribute</w:t>
+            </w:r>
             <w:r>
               <w:rPr>
                 <w:b w:val="0"/>
@@ -1815,26 +1608,11 @@
                 <w:b w:val="0"/>
               </w:rPr>
             </w:pPr>
-            <w:proofErr w:type="spellStart"/>
-            <w:r>
-              <w:rPr>
-                <w:b w:val="0"/>
-              </w:rPr>
-              <w:t>int</w:t>
-            </w:r>
-            <w:proofErr w:type="spellEnd"/>
-            <w:r>
-              <w:rPr>
-                <w:b w:val="0"/>
-              </w:rPr>
-              <w:t xml:space="preserve"> </w:t>
-            </w:r>
-            <w:proofErr w:type="spellStart"/>
-            <w:r>
-              <w:rPr>
-                <w:b w:val="0"/>
-              </w:rPr>
-              <w:t>insert</w:t>
+            <w:r>
+              <w:rPr>
+                <w:b w:val="0"/>
+              </w:rPr>
+              <w:t>int insert</w:t>
             </w:r>
             <w:r>
               <w:rPr>
@@ -1842,7 +1620,6 @@
               </w:rPr>
               <w:t>Record</w:t>
             </w:r>
-            <w:proofErr w:type="spellEnd"/>
             <w:r>
               <w:rPr>
                 <w:b w:val="0"/>
@@ -1914,21 +1691,7 @@
               <w:rPr>
                 <w:b w:val="0"/>
               </w:rPr>
-              <w:t xml:space="preserve">vector&lt;Attribute&gt; </w:t>
-            </w:r>
-            <w:proofErr w:type="spellStart"/>
-            <w:r>
-              <w:rPr>
-                <w:b w:val="0"/>
-              </w:rPr>
-              <w:t>getAttributes</w:t>
-            </w:r>
-            <w:proofErr w:type="spellEnd"/>
-            <w:r>
-              <w:rPr>
-                <w:b w:val="0"/>
-              </w:rPr>
-              <w:t xml:space="preserve"> ();</w:t>
+              <w:t>vector&lt;Attribute&gt; getAttributes ();</w:t>
             </w:r>
           </w:p>
         </w:tc>
@@ -1988,33 +1751,11 @@
                 <w:b w:val="0"/>
               </w:rPr>
             </w:pPr>
-            <w:proofErr w:type="spellStart"/>
-            <w:r>
-              <w:rPr>
-                <w:b w:val="0"/>
-              </w:rPr>
-              <w:t>int</w:t>
-            </w:r>
-            <w:proofErr w:type="spellEnd"/>
-            <w:r>
-              <w:rPr>
-                <w:b w:val="0"/>
-              </w:rPr>
-              <w:t xml:space="preserve"> </w:t>
-            </w:r>
-            <w:proofErr w:type="spellStart"/>
-            <w:r>
-              <w:rPr>
-                <w:b w:val="0"/>
-              </w:rPr>
-              <w:t>getSize</w:t>
-            </w:r>
-            <w:proofErr w:type="spellEnd"/>
-            <w:r>
-              <w:rPr>
-                <w:b w:val="0"/>
-              </w:rPr>
-              <w:t xml:space="preserve"> ();</w:t>
+            <w:r>
+              <w:rPr>
+                <w:b w:val="0"/>
+              </w:rPr>
+              <w:t>int getSize ();</w:t>
             </w:r>
           </w:p>
         </w:tc>
@@ -2074,33 +1815,11 @@
                 <w:b w:val="0"/>
               </w:rPr>
             </w:pPr>
-            <w:proofErr w:type="spellStart"/>
-            <w:r>
-              <w:rPr>
-                <w:b w:val="0"/>
-              </w:rPr>
-              <w:t>int</w:t>
-            </w:r>
-            <w:proofErr w:type="spellEnd"/>
-            <w:r>
-              <w:rPr>
-                <w:b w:val="0"/>
-              </w:rPr>
-              <w:t xml:space="preserve"> </w:t>
-            </w:r>
-            <w:proofErr w:type="spellStart"/>
-            <w:r>
-              <w:rPr>
-                <w:b w:val="0"/>
-              </w:rPr>
-              <w:t>renameAttribute</w:t>
-            </w:r>
-            <w:proofErr w:type="spellEnd"/>
-            <w:r>
-              <w:rPr>
-                <w:b w:val="0"/>
-              </w:rPr>
-              <w:t xml:space="preserve"> (string, string);</w:t>
+            <w:r>
+              <w:rPr>
+                <w:b w:val="0"/>
+              </w:rPr>
+              <w:t>int renameAttribute (string, string);</w:t>
             </w:r>
           </w:p>
         </w:tc>
@@ -2167,21 +1886,7 @@
               <w:rPr>
                 <w:b w:val="0"/>
               </w:rPr>
-              <w:t xml:space="preserve">static Table </w:t>
-            </w:r>
-            <w:proofErr w:type="spellStart"/>
-            <w:r>
-              <w:rPr>
-                <w:b w:val="0"/>
-              </w:rPr>
-              <w:t>crossJoin</w:t>
-            </w:r>
-            <w:proofErr w:type="spellEnd"/>
-            <w:r>
-              <w:rPr>
-                <w:b w:val="0"/>
-              </w:rPr>
-              <w:t xml:space="preserve"> (Table, Table);</w:t>
+              <w:t>static Table crossJoin (Table, Table);</w:t>
             </w:r>
           </w:p>
         </w:tc>
@@ -2254,21 +1959,7 @@
               <w:rPr>
                 <w:b w:val="0"/>
               </w:rPr>
-              <w:t xml:space="preserve"> </w:t>
-            </w:r>
-            <w:proofErr w:type="spellStart"/>
-            <w:r>
-              <w:rPr>
-                <w:b w:val="0"/>
-              </w:rPr>
-              <w:t>sumAttribute</w:t>
-            </w:r>
-            <w:proofErr w:type="spellEnd"/>
-            <w:r>
-              <w:rPr>
-                <w:b w:val="0"/>
-              </w:rPr>
-              <w:t xml:space="preserve"> (string);</w:t>
+              <w:t xml:space="preserve"> sumAttribute (string);</w:t>
             </w:r>
           </w:p>
         </w:tc>
@@ -2341,21 +2032,7 @@
               <w:rPr>
                 <w:b w:val="0"/>
               </w:rPr>
-              <w:t xml:space="preserve"> </w:t>
-            </w:r>
-            <w:proofErr w:type="spellStart"/>
-            <w:r>
-              <w:rPr>
-                <w:b w:val="0"/>
-              </w:rPr>
-              <w:t>countAttribute</w:t>
-            </w:r>
-            <w:proofErr w:type="spellEnd"/>
-            <w:r>
-              <w:rPr>
-                <w:b w:val="0"/>
-              </w:rPr>
-              <w:t xml:space="preserve"> (string);</w:t>
+              <w:t xml:space="preserve"> countAttribute (string);</w:t>
             </w:r>
           </w:p>
         </w:tc>
@@ -2381,15 +2058,7 @@
               <w:cnfStyle w:val="000000010000" w:firstRow="0" w:lastRow="0" w:firstColumn="0" w:lastColumn="0" w:oddVBand="0" w:evenVBand="0" w:oddHBand="0" w:evenHBand="1" w:firstRowFirstColumn="0" w:firstRowLastColumn="0" w:lastRowFirstColumn="0" w:lastRowLastColumn="0"/>
             </w:pPr>
             <w:r>
-              <w:t xml:space="preserve">Float count (length) of </w:t>
-            </w:r>
-            <w:proofErr w:type="spellStart"/>
-            <w:r>
-              <w:t>non null</w:t>
-            </w:r>
-            <w:proofErr w:type="spellEnd"/>
-            <w:r>
-              <w:t xml:space="preserve"> (!=”NULL”)</w:t>
+              <w:t>Float count (length) of non null (!=”NULL”)</w:t>
             </w:r>
           </w:p>
         </w:tc>
@@ -2436,21 +2105,7 @@
               <w:rPr>
                 <w:b w:val="0"/>
               </w:rPr>
-              <w:t xml:space="preserve"> </w:t>
-            </w:r>
-            <w:proofErr w:type="spellStart"/>
-            <w:r>
-              <w:rPr>
-                <w:b w:val="0"/>
-              </w:rPr>
-              <w:t>minAttribute</w:t>
-            </w:r>
-            <w:proofErr w:type="spellEnd"/>
-            <w:r>
-              <w:rPr>
-                <w:b w:val="0"/>
-              </w:rPr>
-              <w:t xml:space="preserve"> (string);</w:t>
+              <w:t xml:space="preserve"> minAttribute (string);</w:t>
             </w:r>
           </w:p>
         </w:tc>
@@ -2523,21 +2178,7 @@
               <w:rPr>
                 <w:b w:val="0"/>
               </w:rPr>
-              <w:t xml:space="preserve"> </w:t>
-            </w:r>
-            <w:proofErr w:type="spellStart"/>
-            <w:r>
-              <w:rPr>
-                <w:b w:val="0"/>
-              </w:rPr>
-              <w:t>maxAttribute</w:t>
-            </w:r>
-            <w:proofErr w:type="spellEnd"/>
-            <w:r>
-              <w:rPr>
-                <w:b w:val="0"/>
-              </w:rPr>
-              <w:t xml:space="preserve"> (string);</w:t>
+              <w:t xml:space="preserve"> maxAttribute (string);</w:t>
             </w:r>
           </w:p>
         </w:tc>

</xml_diff>